<commit_message>
models & mapping  & context added
</commit_message>
<xml_diff>
--- a/Site/طرح سایت تخفیف.docx
+++ b/Site/طرح سایت تخفیف.docx
@@ -14,8 +14,6 @@
           <w:lang w:bidi="fa-IR"/>
         </w:rPr>
       </w:pPr>
-      <w:bookmarkStart w:id="0" w:name="_GoBack"/>
-      <w:bookmarkEnd w:id="0"/>
     </w:p>
     <w:p>
       <w:pPr>
@@ -3163,6 +3161,7 @@
         </w:rPr>
         <w:t xml:space="preserve">محتویات صفحه ( با استفاده از </w:t>
       </w:r>
+      <w:proofErr w:type="spellStart"/>
       <w:r>
         <w:rPr>
           <w:rFonts w:ascii="Arial" w:hAnsi="Arial" w:cs="Arial"/>
@@ -3172,6 +3171,7 @@
         </w:rPr>
         <w:t>CKEditor</w:t>
       </w:r>
+      <w:proofErr w:type="spellEnd"/>
       <w:r>
         <w:rPr>
           <w:rFonts w:ascii="Arial" w:hAnsi="Arial" w:cs="Arial" w:hint="cs"/>
@@ -13010,7 +13010,6 @@
           <w:rFonts w:ascii="Arial" w:hAnsi="Arial" w:cs="Arial"/>
           <w:sz w:val="32"/>
           <w:szCs w:val="32"/>
-          <w:rtl/>
           <w:lang w:bidi="fa-IR"/>
         </w:rPr>
       </w:pPr>
@@ -13028,21 +13027,24 @@
     <w:p>
       <w:pPr>
         <w:bidi/>
-        <w:spacing w:line="360" w:lineRule="auto"/>
-        <w:jc w:val="both"/>
-        <w:rPr>
-          <w:rFonts w:ascii="Arial" w:hAnsi="Arial" w:cs="Arial"/>
-          <w:sz w:val="32"/>
-          <w:szCs w:val="32"/>
-          <w:lang w:bidi="fa-IR"/>
-        </w:rPr>
-      </w:pPr>
-    </w:p>
-    <w:p>
-      <w:pPr>
-        <w:bidi/>
-        <w:spacing w:line="360" w:lineRule="auto"/>
-        <w:jc w:val="both"/>
+        <w:rPr>
+          <w:rFonts w:ascii="Arial" w:hAnsi="Arial" w:cs="Arial"/>
+          <w:sz w:val="36"/>
+          <w:szCs w:val="36"/>
+          <w:rtl/>
+          <w:lang w:bidi="fa-IR"/>
+        </w:rPr>
+      </w:pPr>
+    </w:p>
+    <w:p>
+      <w:pPr>
+        <w:pStyle w:val="ListParagraph"/>
+        <w:numPr>
+          <w:ilvl w:val="0"/>
+          <w:numId w:val="24"/>
+        </w:numPr>
+        <w:bidi/>
+        <w:spacing w:line="360" w:lineRule="auto"/>
         <w:rPr>
           <w:rFonts w:ascii="Arial" w:hAnsi="Arial" w:cs="Arial"/>
           <w:b/>
@@ -13063,6 +13065,238 @@
           <w:rtl/>
           <w:lang w:bidi="fa-IR"/>
         </w:rPr>
+        <w:t>امکان گروه بندی کاربران:</w:t>
+      </w:r>
+    </w:p>
+    <w:p>
+      <w:pPr>
+        <w:bidi/>
+        <w:spacing w:line="360" w:lineRule="auto"/>
+        <w:ind w:firstLine="360"/>
+        <w:rPr>
+          <w:rFonts w:ascii="Arial" w:hAnsi="Arial" w:cs="Arial"/>
+          <w:sz w:val="32"/>
+          <w:szCs w:val="32"/>
+          <w:rtl/>
+          <w:lang w:bidi="fa-IR"/>
+        </w:rPr>
+      </w:pPr>
+      <w:r>
+        <w:rPr>
+          <w:rFonts w:ascii="Arial" w:hAnsi="Arial" w:cs="Arial" w:hint="cs"/>
+          <w:sz w:val="32"/>
+          <w:szCs w:val="32"/>
+          <w:rtl/>
+          <w:lang w:bidi="fa-IR"/>
+        </w:rPr>
+        <w:t xml:space="preserve">مدیر می تواند از طریق پنل مدیریت گروه های کاربری ایجاد کرده و کاربران را با گروه های </w:t>
+      </w:r>
+    </w:p>
+    <w:p>
+      <w:pPr>
+        <w:bidi/>
+        <w:spacing w:line="360" w:lineRule="auto"/>
+        <w:ind w:firstLine="360"/>
+        <w:rPr>
+          <w:rFonts w:ascii="Arial" w:hAnsi="Arial" w:cs="Arial"/>
+          <w:sz w:val="32"/>
+          <w:szCs w:val="32"/>
+          <w:rtl/>
+          <w:lang w:bidi="fa-IR"/>
+        </w:rPr>
+      </w:pPr>
+      <w:r>
+        <w:rPr>
+          <w:rFonts w:ascii="Arial" w:hAnsi="Arial" w:cs="Arial" w:hint="cs"/>
+          <w:sz w:val="32"/>
+          <w:szCs w:val="32"/>
+          <w:rtl/>
+          <w:lang w:bidi="fa-IR"/>
+        </w:rPr>
+        <w:t xml:space="preserve">ایجاد شده </w:t>
+      </w:r>
+      <w:r>
+        <w:rPr>
+          <w:rFonts w:ascii="Arial" w:hAnsi="Arial" w:cs="Arial"/>
+          <w:sz w:val="32"/>
+          <w:szCs w:val="32"/>
+          <w:lang w:bidi="fa-IR"/>
+        </w:rPr>
+        <w:t>assign</w:t>
+      </w:r>
+      <w:r>
+        <w:rPr>
+          <w:rFonts w:ascii="Arial" w:hAnsi="Arial" w:cs="Arial" w:hint="cs"/>
+          <w:sz w:val="32"/>
+          <w:szCs w:val="32"/>
+          <w:rtl/>
+          <w:lang w:bidi="fa-IR"/>
+        </w:rPr>
+        <w:t xml:space="preserve"> کند. </w:t>
+      </w:r>
+    </w:p>
+    <w:p>
+      <w:pPr>
+        <w:bidi/>
+        <w:spacing w:line="360" w:lineRule="auto"/>
+        <w:rPr>
+          <w:rFonts w:ascii="Arial" w:hAnsi="Arial" w:cs="Arial"/>
+          <w:sz w:val="36"/>
+          <w:szCs w:val="36"/>
+          <w:rtl/>
+          <w:lang w:bidi="fa-IR"/>
+        </w:rPr>
+      </w:pPr>
+    </w:p>
+    <w:p>
+      <w:pPr>
+        <w:pStyle w:val="ListParagraph"/>
+        <w:numPr>
+          <w:ilvl w:val="0"/>
+          <w:numId w:val="24"/>
+        </w:numPr>
+        <w:bidi/>
+        <w:spacing w:line="360" w:lineRule="auto"/>
+        <w:rPr>
+          <w:rFonts w:ascii="Arial" w:hAnsi="Arial" w:cs="Arial"/>
+          <w:sz w:val="36"/>
+          <w:szCs w:val="36"/>
+          <w:rtl/>
+          <w:lang w:bidi="fa-IR"/>
+        </w:rPr>
+      </w:pPr>
+      <w:r>
+        <w:rPr>
+          <w:rFonts w:ascii="Arial" w:hAnsi="Arial" w:cs="Arial" w:hint="cs"/>
+          <w:b/>
+          <w:bCs/>
+          <w:sz w:val="36"/>
+          <w:szCs w:val="36"/>
+          <w:rtl/>
+          <w:lang w:bidi="fa-IR"/>
+        </w:rPr>
+        <w:t xml:space="preserve">امکان ارسال </w:t>
+      </w:r>
+      <w:r>
+        <w:rPr>
+          <w:rFonts w:ascii="Arial" w:hAnsi="Arial" w:cs="Arial"/>
+          <w:b/>
+          <w:bCs/>
+          <w:sz w:val="36"/>
+          <w:szCs w:val="36"/>
+          <w:lang w:bidi="fa-IR"/>
+        </w:rPr>
+        <w:t>popup</w:t>
+      </w:r>
+      <w:r>
+        <w:rPr>
+          <w:rFonts w:ascii="Arial" w:hAnsi="Arial" w:cs="Arial" w:hint="cs"/>
+          <w:b/>
+          <w:bCs/>
+          <w:sz w:val="36"/>
+          <w:szCs w:val="36"/>
+          <w:rtl/>
+          <w:lang w:bidi="fa-IR"/>
+        </w:rPr>
+        <w:t xml:space="preserve"> به گروه کاربران:</w:t>
+      </w:r>
+    </w:p>
+    <w:p>
+      <w:pPr>
+        <w:bidi/>
+        <w:spacing w:line="360" w:lineRule="auto"/>
+        <w:rPr>
+          <w:rFonts w:ascii="Arial" w:hAnsi="Arial" w:cs="Arial"/>
+          <w:sz w:val="32"/>
+          <w:szCs w:val="32"/>
+          <w:rtl/>
+          <w:lang w:bidi="fa-IR"/>
+        </w:rPr>
+      </w:pPr>
+      <w:r>
+        <w:rPr>
+          <w:rFonts w:ascii="Arial" w:hAnsi="Arial" w:cs="Arial" w:hint="cs"/>
+          <w:sz w:val="32"/>
+          <w:szCs w:val="32"/>
+          <w:rtl/>
+          <w:lang w:bidi="fa-IR"/>
+        </w:rPr>
+        <w:t xml:space="preserve">مدیر سایت می تواند یک پیغام خاص را به گروه مشخصی از کاربران سایت ارسال کند. این پیام در قالب </w:t>
+      </w:r>
+      <w:r>
+        <w:rPr>
+          <w:rFonts w:ascii="Arial" w:hAnsi="Arial" w:cs="Arial"/>
+          <w:sz w:val="32"/>
+          <w:szCs w:val="32"/>
+          <w:lang w:bidi="fa-IR"/>
+        </w:rPr>
+        <w:t>modal</w:t>
+      </w:r>
+      <w:r>
+        <w:rPr>
+          <w:rFonts w:ascii="Arial" w:hAnsi="Arial" w:cs="Arial" w:hint="cs"/>
+          <w:sz w:val="32"/>
+          <w:szCs w:val="32"/>
+          <w:rtl/>
+          <w:lang w:bidi="fa-IR"/>
+        </w:rPr>
+        <w:t xml:space="preserve"> به کاربران نمایش داده خواهد شد و کاربران با کلیک روی پیغام به صفحه مربوط به آن پیغام هدایت می شوند.</w:t>
+      </w:r>
+    </w:p>
+    <w:p>
+      <w:pPr>
+        <w:pStyle w:val="ListParagraph"/>
+        <w:bidi/>
+        <w:spacing w:line="360" w:lineRule="auto"/>
+        <w:jc w:val="both"/>
+        <w:rPr>
+          <w:rFonts w:ascii="Arial" w:hAnsi="Arial" w:cs="Arial"/>
+          <w:sz w:val="32"/>
+          <w:szCs w:val="32"/>
+          <w:rtl/>
+          <w:lang w:bidi="fa-IR"/>
+        </w:rPr>
+      </w:pPr>
+    </w:p>
+    <w:p>
+      <w:pPr>
+        <w:bidi/>
+        <w:spacing w:line="360" w:lineRule="auto"/>
+        <w:jc w:val="both"/>
+        <w:rPr>
+          <w:rFonts w:ascii="Arial" w:hAnsi="Arial" w:cs="Arial"/>
+          <w:sz w:val="32"/>
+          <w:szCs w:val="32"/>
+          <w:lang w:bidi="fa-IR"/>
+        </w:rPr>
+      </w:pPr>
+    </w:p>
+    <w:p>
+      <w:pPr>
+        <w:bidi/>
+        <w:spacing w:line="360" w:lineRule="auto"/>
+        <w:jc w:val="both"/>
+        <w:rPr>
+          <w:rFonts w:ascii="Arial" w:hAnsi="Arial" w:cs="Arial"/>
+          <w:b/>
+          <w:bCs/>
+          <w:sz w:val="36"/>
+          <w:szCs w:val="36"/>
+          <w:rtl/>
+          <w:lang w:bidi="fa-IR"/>
+        </w:rPr>
+      </w:pPr>
+      <w:r>
+        <w:rPr>
+          <w:rFonts w:ascii="Arial" w:hAnsi="Arial" w:cs="Arial" w:hint="cs"/>
+          <w:b/>
+          <w:bCs/>
+          <w:sz w:val="36"/>
+          <w:szCs w:val="36"/>
+          <w:rtl/>
+          <w:lang w:bidi="fa-IR"/>
+        </w:rPr>
+        <w:lastRenderedPageBreak/>
         <w:t>مشخصات فنی پروژه:</w:t>
       </w:r>
     </w:p>
@@ -13384,14 +13618,25 @@
         </w:rPr>
         <w:t xml:space="preserve">پایگاه داده پروژه نیز </w:t>
       </w:r>
-      <w:r>
-        <w:rPr>
-          <w:rFonts w:ascii="Arial" w:hAnsi="Arial" w:cs="Arial"/>
-          <w:sz w:val="32"/>
-          <w:szCs w:val="32"/>
-          <w:lang w:bidi="fa-IR"/>
-        </w:rPr>
-        <w:t>sql server</w:t>
+      <w:proofErr w:type="spellStart"/>
+      <w:r>
+        <w:rPr>
+          <w:rFonts w:ascii="Arial" w:hAnsi="Arial" w:cs="Arial"/>
+          <w:sz w:val="32"/>
+          <w:szCs w:val="32"/>
+          <w:lang w:bidi="fa-IR"/>
+        </w:rPr>
+        <w:t>sql</w:t>
+      </w:r>
+      <w:proofErr w:type="spellEnd"/>
+      <w:r>
+        <w:rPr>
+          <w:rFonts w:ascii="Arial" w:hAnsi="Arial" w:cs="Arial"/>
+          <w:sz w:val="32"/>
+          <w:szCs w:val="32"/>
+          <w:lang w:bidi="fa-IR"/>
+        </w:rPr>
+        <w:t xml:space="preserve"> server</w:t>
       </w:r>
       <w:r>
         <w:rPr>
@@ -13406,26 +13651,134 @@
     </w:p>
     <w:p>
       <w:pPr>
-        <w:bidi/>
-        <w:spacing w:line="360" w:lineRule="auto"/>
-        <w:jc w:val="both"/>
-        <w:rPr>
-          <w:rFonts w:ascii="Arial" w:hAnsi="Arial" w:cs="Arial"/>
-          <w:sz w:val="32"/>
-          <w:szCs w:val="32"/>
-          <w:rtl/>
-          <w:lang w:bidi="fa-IR"/>
-        </w:rPr>
-      </w:pPr>
-      <w:r>
-        <w:rPr>
-          <w:rFonts w:ascii="Arial" w:hAnsi="Arial" w:cs="Arial" w:hint="cs"/>
-          <w:sz w:val="32"/>
-          <w:szCs w:val="32"/>
-          <w:rtl/>
-          <w:lang w:bidi="fa-IR"/>
-        </w:rPr>
-        <w:lastRenderedPageBreak/>
+        <w:pStyle w:val="ListParagraph"/>
+        <w:numPr>
+          <w:ilvl w:val="0"/>
+          <w:numId w:val="18"/>
+        </w:numPr>
+        <w:bidi/>
+        <w:spacing w:line="360" w:lineRule="auto"/>
+        <w:jc w:val="both"/>
+        <w:rPr>
+          <w:rFonts w:ascii="Arial" w:hAnsi="Arial" w:cs="Arial" w:hint="cs"/>
+          <w:sz w:val="32"/>
+          <w:szCs w:val="32"/>
+          <w:lang w:bidi="fa-IR"/>
+        </w:rPr>
+      </w:pPr>
+      <w:r>
+        <w:rPr>
+          <w:rFonts w:ascii="Arial" w:hAnsi="Arial" w:cs="Arial" w:hint="cs"/>
+          <w:sz w:val="32"/>
+          <w:szCs w:val="32"/>
+          <w:rtl/>
+          <w:lang w:bidi="fa-IR"/>
+        </w:rPr>
+        <w:t xml:space="preserve">سرویس جمع آوری دیتا از </w:t>
+      </w:r>
+      <w:proofErr w:type="spellStart"/>
+      <w:r>
+        <w:rPr>
+          <w:rFonts w:ascii="Arial" w:hAnsi="Arial" w:cs="Arial"/>
+          <w:sz w:val="32"/>
+          <w:szCs w:val="32"/>
+          <w:lang w:bidi="fa-IR"/>
+        </w:rPr>
+        <w:t>Api</w:t>
+      </w:r>
+      <w:proofErr w:type="spellEnd"/>
+      <w:r>
+        <w:rPr>
+          <w:rFonts w:ascii="Arial" w:hAnsi="Arial" w:cs="Arial" w:hint="cs"/>
+          <w:sz w:val="32"/>
+          <w:szCs w:val="32"/>
+          <w:rtl/>
+          <w:lang w:bidi="fa-IR"/>
+        </w:rPr>
+        <w:t xml:space="preserve"> صبامهر و ثبت اطلاعات در پایگاه داده موقت</w:t>
+      </w:r>
+    </w:p>
+    <w:p>
+      <w:pPr>
+        <w:pStyle w:val="ListParagraph"/>
+        <w:numPr>
+          <w:ilvl w:val="0"/>
+          <w:numId w:val="18"/>
+        </w:numPr>
+        <w:bidi/>
+        <w:spacing w:line="360" w:lineRule="auto"/>
+        <w:jc w:val="both"/>
+        <w:rPr>
+          <w:rFonts w:ascii="Arial" w:hAnsi="Arial" w:cs="Arial"/>
+          <w:sz w:val="32"/>
+          <w:szCs w:val="32"/>
+          <w:lang w:bidi="fa-IR"/>
+        </w:rPr>
+      </w:pPr>
+      <w:r>
+        <w:rPr>
+          <w:rFonts w:ascii="Arial" w:hAnsi="Arial" w:cs="Arial" w:hint="cs"/>
+          <w:sz w:val="32"/>
+          <w:szCs w:val="32"/>
+          <w:rtl/>
+          <w:lang w:bidi="fa-IR"/>
+        </w:rPr>
+        <w:t>سرویس مرتب سازی دیتا بر اساس شاخصه های پایگاه داده پس از ثبت توسط سرویس جمع آوری</w:t>
+      </w:r>
+    </w:p>
+    <w:p>
+      <w:pPr>
+        <w:bidi/>
+        <w:spacing w:line="360" w:lineRule="auto"/>
+        <w:jc w:val="both"/>
+        <w:rPr>
+          <w:rFonts w:ascii="Arial" w:hAnsi="Arial" w:cs="Arial"/>
+          <w:sz w:val="32"/>
+          <w:szCs w:val="32"/>
+          <w:lang w:bidi="fa-IR"/>
+        </w:rPr>
+      </w:pPr>
+      <w:bookmarkStart w:id="0" w:name="_GoBack"/>
+      <w:bookmarkEnd w:id="0"/>
+    </w:p>
+    <w:p>
+      <w:pPr>
+        <w:bidi/>
+        <w:spacing w:line="360" w:lineRule="auto"/>
+        <w:jc w:val="both"/>
+        <w:rPr>
+          <w:rFonts w:ascii="Arial" w:hAnsi="Arial" w:cs="Arial"/>
+          <w:sz w:val="32"/>
+          <w:szCs w:val="32"/>
+          <w:lang w:bidi="fa-IR"/>
+        </w:rPr>
+      </w:pPr>
+    </w:p>
+    <w:p>
+      <w:pPr>
+        <w:bidi/>
+        <w:spacing w:line="360" w:lineRule="auto"/>
+        <w:jc w:val="both"/>
+        <w:rPr>
+          <w:rFonts w:ascii="Arial" w:hAnsi="Arial" w:cs="Arial"/>
+          <w:b/>
+          <w:bCs/>
+          <w:sz w:val="32"/>
+          <w:szCs w:val="32"/>
+          <w:rtl/>
+          <w:lang w:bidi="fa-IR"/>
+        </w:rPr>
+      </w:pPr>
+      <w:r>
+        <w:rPr>
+          <w:rFonts w:ascii="Arial" w:hAnsi="Arial" w:cs="Arial" w:hint="cs"/>
+          <w:b/>
+          <w:bCs/>
+          <w:sz w:val="32"/>
+          <w:szCs w:val="32"/>
+          <w:rtl/>
+          <w:lang w:bidi="fa-IR"/>
+        </w:rPr>
         <w:t>مبحث توزیع پذیری:</w:t>
       </w:r>
     </w:p>
@@ -13734,7 +14087,18 @@
           <w:rtl/>
           <w:lang w:bidi="fa-IR"/>
         </w:rPr>
-        <w:t>پس هر عملایتی که مرتبط با لاگین باشد باید روی چنین حجم کثیری از داده انجام شود. فرض کنید 6.000.000 عضو فعال داشته باشیم و هر کدام ماهی 6 عدد تراکنش کنند. پس از گذشت یک سال از کارکرد سیستم داریم: 432.000.000 = ۳‌* ۱۲ * 6.000.000</w:t>
+        <w:t xml:space="preserve">پس هر عملایتی که مرتبط با لاگین باشد باید روی چنین حجم کثیری از داده انجام شود. فرض کنید 6.000.000 عضو فعال داشته باشیم و هر کدام ماهی 6 عدد تراکنش کنند. پس از گذشت یک سال از </w:t>
+      </w:r>
+      <w:r>
+        <w:rPr>
+          <w:rFonts w:ascii="Arial" w:hAnsi="Arial" w:cs="Arial" w:hint="cs"/>
+          <w:sz w:val="32"/>
+          <w:szCs w:val="32"/>
+          <w:rtl/>
+          <w:lang w:bidi="fa-IR"/>
+        </w:rPr>
+        <w:lastRenderedPageBreak/>
+        <w:t>کارکرد سیستم داریم: 432.000.000 = ۳‌* ۱۲ * 6.000.000</w:t>
       </w:r>
       <w:r>
         <w:rPr>
@@ -14061,7 +14425,15 @@
                                 <w:rtl/>
                                 <w:lang w:bidi="fa-IR"/>
                               </w:rPr>
-                              <w:t>متعلق به باشگاه ۳</w:t>
+                              <w:t xml:space="preserve">متعلق </w:t>
+                            </w:r>
+                            <w:r>
+                              <w:rPr>
+                                <w:rFonts w:hint="cs"/>
+                                <w:rtl/>
+                                <w:lang w:bidi="fa-IR"/>
+                              </w:rPr>
+                              <w:t>به باشگاه ۳</w:t>
                             </w:r>
                           </w:p>
                         </w:txbxContent>
@@ -14100,7 +14472,15 @@
                           <w:rtl/>
                           <w:lang w:bidi="fa-IR"/>
                         </w:rPr>
-                        <w:t>متعلق به باشگاه ۳</w:t>
+                        <w:t xml:space="preserve">متعلق </w:t>
+                      </w:r>
+                      <w:r>
+                        <w:rPr>
+                          <w:rFonts w:hint="cs"/>
+                          <w:rtl/>
+                          <w:lang w:bidi="fa-IR"/>
+                        </w:rPr>
+                        <w:t>به باشگاه ۳</w:t>
                       </w:r>
                     </w:p>
                   </w:txbxContent>
@@ -14171,7 +14551,15 @@
                                 <w:rtl/>
                                 <w:lang w:bidi="fa-IR"/>
                               </w:rPr>
-                              <w:t>متعلق به باشگاه ۲</w:t>
+                              <w:t xml:space="preserve">متعلق </w:t>
+                            </w:r>
+                            <w:r>
+                              <w:rPr>
+                                <w:rFonts w:hint="cs"/>
+                                <w:rtl/>
+                                <w:lang w:bidi="fa-IR"/>
+                              </w:rPr>
+                              <w:t>به باشگاه ۲</w:t>
                             </w:r>
                           </w:p>
                         </w:txbxContent>
@@ -14210,7 +14598,15 @@
                           <w:rtl/>
                           <w:lang w:bidi="fa-IR"/>
                         </w:rPr>
-                        <w:t>متعلق به باشگاه ۲</w:t>
+                        <w:t xml:space="preserve">متعلق </w:t>
+                      </w:r>
+                      <w:r>
+                        <w:rPr>
+                          <w:rFonts w:hint="cs"/>
+                          <w:rtl/>
+                          <w:lang w:bidi="fa-IR"/>
+                        </w:rPr>
+                        <w:t>به باشگاه ۲</w:t>
                       </w:r>
                     </w:p>
                   </w:txbxContent>
@@ -15251,7 +15647,6 @@
           <w:rtl/>
           <w:lang w:bidi="fa-IR"/>
         </w:rPr>
-        <w:lastRenderedPageBreak/>
         <w:t>یا چنین حالتی داشته باشیم:</w:t>
       </w:r>
     </w:p>
@@ -15439,7 +15834,15 @@
                                 <w:rtl/>
                                 <w:lang w:bidi="fa-IR"/>
                               </w:rPr>
-                              <w:t>سال مالی دوم</w:t>
+                              <w:t xml:space="preserve">سال </w:t>
+                            </w:r>
+                            <w:r>
+                              <w:rPr>
+                                <w:rFonts w:hint="cs"/>
+                                <w:rtl/>
+                                <w:lang w:bidi="fa-IR"/>
+                              </w:rPr>
+                              <w:t>مالی دوم</w:t>
                             </w:r>
                           </w:p>
                         </w:txbxContent>
@@ -15479,7 +15882,15 @@
                           <w:rtl/>
                           <w:lang w:bidi="fa-IR"/>
                         </w:rPr>
-                        <w:t>سال مالی دوم</w:t>
+                        <w:t xml:space="preserve">سال </w:t>
+                      </w:r>
+                      <w:r>
+                        <w:rPr>
+                          <w:rFonts w:hint="cs"/>
+                          <w:rtl/>
+                          <w:lang w:bidi="fa-IR"/>
+                        </w:rPr>
+                        <w:t>مالی دوم</w:t>
                       </w:r>
                     </w:p>
                   </w:txbxContent>
@@ -15549,7 +15960,15 @@
                                 <w:rtl/>
                                 <w:lang w:bidi="fa-IR"/>
                               </w:rPr>
-                              <w:t>سال مالی اول</w:t>
+                              <w:t xml:space="preserve">سال </w:t>
+                            </w:r>
+                            <w:r>
+                              <w:rPr>
+                                <w:rFonts w:hint="cs"/>
+                                <w:rtl/>
+                                <w:lang w:bidi="fa-IR"/>
+                              </w:rPr>
+                              <w:t>مالی اول</w:t>
                             </w:r>
                           </w:p>
                         </w:txbxContent>
@@ -15589,7 +16008,15 @@
                           <w:rtl/>
                           <w:lang w:bidi="fa-IR"/>
                         </w:rPr>
-                        <w:t>سال مالی اول</w:t>
+                        <w:t xml:space="preserve">سال </w:t>
+                      </w:r>
+                      <w:r>
+                        <w:rPr>
+                          <w:rFonts w:hint="cs"/>
+                          <w:rtl/>
+                          <w:lang w:bidi="fa-IR"/>
+                        </w:rPr>
+                        <w:t>مالی اول</w:t>
                       </w:r>
                     </w:p>
                   </w:txbxContent>
@@ -18778,7 +19205,7 @@
   <w:abstractNum w:abstractNumId="7" w15:restartNumberingAfterBreak="0">
     <w:nsid w:val="26BF1506"/>
     <w:multiLevelType w:val="hybridMultilevel"/>
-    <w:tmpl w:val="25E2B260"/>
+    <w:tmpl w:val="A6021C8E"/>
     <w:lvl w:ilvl="0" w:tplc="04090001">
       <w:start w:val="1"/>
       <w:numFmt w:val="bullet"/>

</xml_diff>